<commit_message>
Added notes for CH 23
</commit_message>
<xml_diff>
--- a/Economics/ECON 102/Chapter 21 - Monitoring Jobs and Inflation.docx
+++ b/Economics/ECON 102/Chapter 21 - Monitoring Jobs and Inflation.docx
@@ -585,7 +585,6 @@
         <w:tab/>
       </w:r>
     </w:p>
-    <w:p/>
     <w:p>
       <w:pPr>
         <w:rPr>
@@ -1174,13 +1173,7 @@
                 <w:rPr>
                   <w:rFonts w:ascii="Cambria Math" w:hAnsi="Cambria Math"/>
                 </w:rPr>
-                <m:t>Cost of the CPI basket at current</m:t>
-              </m:r>
-              <m:r>
-                <w:rPr>
-                  <w:rFonts w:ascii="Cambria Math" w:hAnsi="Cambria Math"/>
-                </w:rPr>
-                <m:t xml:space="preserve"> prices</m:t>
+                <m:t>Cost of the CPI basket at current prices</m:t>
               </m:r>
             </m:num>
             <m:den>
@@ -1607,13 +1600,7 @@
                 <w:rPr>
                   <w:rFonts w:ascii="Cambria Math" w:hAnsi="Cambria Math"/>
                 </w:rPr>
-                <m:t>Nominal Consumption</m:t>
-              </m:r>
-              <m:r>
-                <w:rPr>
-                  <w:rFonts w:ascii="Cambria Math" w:hAnsi="Cambria Math"/>
-                </w:rPr>
-                <m:t xml:space="preserve"> Expenditure</m:t>
+                <m:t>Nominal Consumption Expenditure</m:t>
               </m:r>
             </m:num>
             <m:den>
@@ -1634,26 +1621,28 @@
         </m:oMath>
       </m:oMathPara>
     </w:p>
-    <w:p>
+    <w:p/>
+    <w:p>
+      <w:pPr>
+        <w:rPr>
+          <w:b/>
+        </w:rPr>
+      </w:pPr>
+      <w:r>
+        <w:rPr>
+          <w:b/>
+        </w:rPr>
+        <w:t>Core Inflation Rate</w:t>
+      </w:r>
+    </w:p>
+    <w:p>
+      <w:r>
+        <w:t>An inflation rate excluding the volatile elements such as food and fuel. The most common measure of core inflation is c</w:t>
+      </w:r>
       <w:bookmarkStart w:id="0" w:name="_GoBack"/>
       <w:bookmarkEnd w:id="0"/>
-    </w:p>
-    <w:p>
-      <w:pPr>
-        <w:rPr>
-          <w:b/>
-        </w:rPr>
-      </w:pPr>
-      <w:r>
-        <w:rPr>
-          <w:b/>
-        </w:rPr>
-        <w:t>Core Inflation Rate</w:t>
-      </w:r>
-    </w:p>
-    <w:p>
-      <w:r>
-        <w:t>An inflation rate excluding the volatile elements such as food and fuel. The most common measure of core inflation is core CPI inflation rate.</w:t>
+      <w:r>
+        <w:t>ore CPI inflation rate.</w:t>
       </w:r>
     </w:p>
     <w:sectPr>
@@ -2740,6 +2729,7 @@
   <w:style w:type="character" w:default="1" w:styleId="DefaultParagraphFont">
     <w:name w:val="Default Paragraph Font"/>
     <w:uiPriority w:val="1"/>
+    <w:semiHidden/>
     <w:unhideWhenUsed/>
   </w:style>
   <w:style w:type="table" w:default="1" w:styleId="TableNormal">

</xml_diff>